<commit_message>
version 2 - asignar mesa
</commit_message>
<xml_diff>
--- a/CUS_AsignarMesa.docx
+++ b/CUS_AsignarMesa.docx
@@ -1,10 +1,11 @@
 
 <file path=word/document.xml><?xml version="1.0" encoding="utf-8"?>
-<w:document xmlns:wpc="http://schemas.microsoft.com/office/word/2010/wordprocessingCanvas" xmlns:cx="http://schemas.microsoft.com/office/drawing/2014/chartex" xmlns:cx1="http://schemas.microsoft.com/office/drawing/2015/9/8/chartex" xmlns:cx2="http://schemas.microsoft.com/office/drawing/2015/10/21/chartex" xmlns:cx3="http://schemas.microsoft.com/office/drawing/2016/5/9/chartex" xmlns:cx4="http://schemas.microsoft.com/office/drawing/2016/5/10/chartex" xmlns:cx5="http://schemas.microsoft.com/office/drawing/2016/5/11/chartex" xmlns:cx6="http://schemas.microsoft.com/office/drawing/2016/5/12/chartex" xmlns:cx7="http://schemas.microsoft.com/office/drawing/2016/5/13/chartex" xmlns:cx8="http://schemas.microsoft.com/office/drawing/2016/5/14/chartex" xmlns:mc="http://schemas.openxmlformats.org/markup-compatibility/2006" xmlns:aink="http://schemas.microsoft.com/office/drawing/2016/ink" xmlns:am3d="http://schemas.microsoft.com/office/drawing/2017/model3d" xmlns:o="urn:schemas-microsoft-com:office:office" xmlns:oel="http://schemas.microsoft.com/office/2019/extlst" xmlns:r="http://schemas.openxmlformats.org/officeDocument/2006/relationships" xmlns:m="http://schemas.openxmlformats.org/officeDocument/2006/math" xmlns:v="urn:schemas-microsoft-com:vml" xmlns:wp14="http://schemas.microsoft.com/office/word/2010/wordprocessingDrawing" xmlns:wp="http://schemas.openxmlformats.org/drawingml/2006/wordprocessingDrawing" xmlns:w10="urn:schemas-microsoft-com:office:word" xmlns:w="http://schemas.openxmlformats.org/wordprocessingml/2006/main" xmlns:w14="http://schemas.microsoft.com/office/word/2010/wordml" xmlns:w15="http://schemas.microsoft.com/office/word/2012/wordml" xmlns:w16cex="http://schemas.microsoft.com/office/word/2018/wordml/cex" xmlns:w16cid="http://schemas.microsoft.com/office/word/2016/wordml/cid" xmlns:w16="http://schemas.microsoft.com/office/word/2018/wordml" xmlns:w16sdtdh="http://schemas.microsoft.com/office/word/2020/wordml/sdtdatahash" xmlns:w16se="http://schemas.microsoft.com/office/word/2015/wordml/symex" xmlns:wpg="http://schemas.microsoft.com/office/word/2010/wordprocessingGroup" xmlns:wpi="http://schemas.microsoft.com/office/word/2010/wordprocessingInk" xmlns:wne="http://schemas.microsoft.com/office/word/2006/wordml" xmlns:wps="http://schemas.microsoft.com/office/word/2010/wordprocessingShape" mc:Ignorable="w14 w15 w16se w16cid w16 w16cex w16sdtdh wp14">
+<w:document xmlns:wpc="http://schemas.microsoft.com/office/word/2010/wordprocessingCanvas" xmlns:cx="http://schemas.microsoft.com/office/drawing/2014/chartex" xmlns:cx1="http://schemas.microsoft.com/office/drawing/2015/9/8/chartex" xmlns:cx2="http://schemas.microsoft.com/office/drawing/2015/10/21/chartex" xmlns:cx3="http://schemas.microsoft.com/office/drawing/2016/5/9/chartex" xmlns:cx4="http://schemas.microsoft.com/office/drawing/2016/5/10/chartex" xmlns:cx5="http://schemas.microsoft.com/office/drawing/2016/5/11/chartex" xmlns:cx6="http://schemas.microsoft.com/office/drawing/2016/5/12/chartex" xmlns:cx7="http://schemas.microsoft.com/office/drawing/2016/5/13/chartex" xmlns:cx8="http://schemas.microsoft.com/office/drawing/2016/5/14/chartex" xmlns:mc="http://schemas.openxmlformats.org/markup-compatibility/2006" xmlns:aink="http://schemas.microsoft.com/office/drawing/2016/ink" xmlns:am3d="http://schemas.microsoft.com/office/drawing/2017/model3d" xmlns:o="urn:schemas-microsoft-com:office:office" xmlns:r="http://schemas.openxmlformats.org/officeDocument/2006/relationships" xmlns:m="http://schemas.openxmlformats.org/officeDocument/2006/math" xmlns:v="urn:schemas-microsoft-com:vml" xmlns:wp14="http://schemas.microsoft.com/office/word/2010/wordprocessingDrawing" xmlns:wp="http://schemas.openxmlformats.org/drawingml/2006/wordprocessingDrawing" xmlns:w10="urn:schemas-microsoft-com:office:word" xmlns:w="http://schemas.openxmlformats.org/wordprocessingml/2006/main" xmlns:w14="http://schemas.microsoft.com/office/word/2010/wordml" xmlns:w15="http://schemas.microsoft.com/office/word/2012/wordml" xmlns:w16cid="http://schemas.microsoft.com/office/word/2016/wordml/cid" xmlns:w16se="http://schemas.microsoft.com/office/word/2015/wordml/symex" xmlns:wpg="http://schemas.microsoft.com/office/word/2010/wordprocessingGroup" xmlns:wpi="http://schemas.microsoft.com/office/word/2010/wordprocessingInk" xmlns:wne="http://schemas.microsoft.com/office/word/2006/wordml" xmlns:wps="http://schemas.microsoft.com/office/word/2010/wordprocessingShape" mc:Ignorable="w14 w15 w16se w16cid wp14">
   <w:body>
     <w:tbl>
       <w:tblPr>
-        <w:tblW w:w="0" w:type="auto"/>
+        <w:tblW w:w="9493" w:type="dxa"/>
+        <w:tblInd w:w="-289" w:type="dxa"/>
         <w:tblCellMar>
           <w:top w:w="15" w:type="dxa"/>
           <w:left w:w="15" w:type="dxa"/>
@@ -14,8 +15,8 @@
         <w:tblLook w:val="04A0" w:firstRow="1" w:lastRow="0" w:firstColumn="1" w:lastColumn="0" w:noHBand="0" w:noVBand="1"/>
       </w:tblPr>
       <w:tblGrid>
-        <w:gridCol w:w="3621"/>
-        <w:gridCol w:w="4873"/>
+        <w:gridCol w:w="4531"/>
+        <w:gridCol w:w="4962"/>
       </w:tblGrid>
       <w:tr>
         <w:trPr>
@@ -23,7 +24,7 @@
         </w:trPr>
         <w:tc>
           <w:tcPr>
-            <w:tcW w:w="0" w:type="auto"/>
+            <w:tcW w:w="9493" w:type="dxa"/>
             <w:gridSpan w:val="2"/>
             <w:tcBorders>
               <w:top w:val="single" w:sz="4" w:space="0" w:color="000000"/>
@@ -65,7 +66,21 @@
                 <w:lang w:val="es-ES" w:eastAsia="es-ES"/>
                 <w14:ligatures w14:val="none"/>
               </w:rPr>
-              <w:t>DESCRIPCIÒN NARRATIVA DE CASOS DE USO</w:t>
+              <w:t>DESCRIPCIÒN NARRATIVA DE CASO</w:t>
+            </w:r>
+            <w:r>
+              <w:rPr>
+                <w:rFonts w:ascii="Times New Roman" w:eastAsia="Times New Roman" w:hAnsi="Times New Roman" w:cs="Times New Roman"/>
+                <w:b/>
+                <w:bCs/>
+                <w:color w:val="000000"/>
+                <w:kern w:val="0"/>
+                <w:sz w:val="24"/>
+                <w:szCs w:val="24"/>
+                <w:lang w:val="es-ES" w:eastAsia="es-ES"/>
+                <w14:ligatures w14:val="none"/>
+              </w:rPr>
+              <w:t xml:space="preserve"> DE USO AGISNAR MESA</w:t>
             </w:r>
           </w:p>
         </w:tc>
@@ -73,7 +88,7 @@
       <w:tr>
         <w:tc>
           <w:tcPr>
-            <w:tcW w:w="0" w:type="auto"/>
+            <w:tcW w:w="4531" w:type="dxa"/>
             <w:tcBorders>
               <w:top w:val="single" w:sz="4" w:space="0" w:color="000000"/>
               <w:left w:val="single" w:sz="4" w:space="0" w:color="000000"/>
@@ -120,7 +135,7 @@
         </w:tc>
         <w:tc>
           <w:tcPr>
-            <w:tcW w:w="0" w:type="auto"/>
+            <w:tcW w:w="4962" w:type="dxa"/>
             <w:tcBorders>
               <w:top w:val="single" w:sz="4" w:space="0" w:color="000000"/>
               <w:left w:val="single" w:sz="4" w:space="0" w:color="000000"/>
@@ -172,7 +187,7 @@
         </w:trPr>
         <w:tc>
           <w:tcPr>
-            <w:tcW w:w="0" w:type="auto"/>
+            <w:tcW w:w="4531" w:type="dxa"/>
             <w:tcBorders>
               <w:top w:val="single" w:sz="4" w:space="0" w:color="000000"/>
               <w:left w:val="single" w:sz="4" w:space="0" w:color="000000"/>
@@ -185,16 +200,15 @@
               <w:bottom w:w="0" w:type="dxa"/>
               <w:right w:w="108" w:type="dxa"/>
             </w:tcMar>
-            <w:hideMark/>
           </w:tcPr>
           <w:p>
             <w:pPr>
+              <w:pStyle w:val="Prrafodelista"/>
               <w:numPr>
                 <w:ilvl w:val="0"/>
-                <w:numId w:val="4"/>
+                <w:numId w:val="20"/>
               </w:numPr>
               <w:spacing w:after="200" w:line="240" w:lineRule="auto"/>
-              <w:ind w:left="425"/>
               <w:jc w:val="both"/>
               <w:textAlignment w:val="baseline"/>
               <w:rPr>
@@ -217,13 +231,61 @@
                 <w:lang w:val="es-ES" w:eastAsia="es-ES"/>
                 <w14:ligatures w14:val="none"/>
               </w:rPr>
-              <w:t>El mesero ingresa al sistema para asignar mesa a los clientes. </w:t>
+              <w:t xml:space="preserve">El mesero </w:t>
+            </w:r>
+            <w:r>
+              <w:rPr>
+                <w:rFonts w:ascii="Times New Roman" w:eastAsia="Times New Roman" w:hAnsi="Times New Roman" w:cs="Times New Roman"/>
+                <w:color w:val="000000"/>
+                <w:kern w:val="0"/>
+                <w:sz w:val="24"/>
+                <w:szCs w:val="24"/>
+                <w:lang w:val="es-ES" w:eastAsia="es-ES"/>
+                <w14:ligatures w14:val="none"/>
+              </w:rPr>
+              <w:t xml:space="preserve">ingresa al sistema y selecciona la </w:t>
+            </w:r>
+            <w:r>
+              <w:rPr>
+                <w:rFonts w:ascii="Times New Roman" w:eastAsia="Times New Roman" w:hAnsi="Times New Roman" w:cs="Times New Roman"/>
+                <w:color w:val="000000"/>
+                <w:kern w:val="0"/>
+                <w:sz w:val="24"/>
+                <w:szCs w:val="24"/>
+                <w:lang w:val="es-ES" w:eastAsia="es-ES"/>
+                <w14:ligatures w14:val="none"/>
+              </w:rPr>
+              <w:t>opción</w:t>
+            </w:r>
+            <w:r>
+              <w:rPr>
+                <w:rFonts w:ascii="Times New Roman" w:eastAsia="Times New Roman" w:hAnsi="Times New Roman" w:cs="Times New Roman"/>
+                <w:color w:val="000000"/>
+                <w:kern w:val="0"/>
+                <w:sz w:val="24"/>
+                <w:szCs w:val="24"/>
+                <w:lang w:val="es-ES" w:eastAsia="es-ES"/>
+                <w14:ligatures w14:val="none"/>
+              </w:rPr>
+              <w:t xml:space="preserve"> de Gestión de mesas y </w:t>
+            </w:r>
+            <w:r>
+              <w:rPr>
+                <w:rFonts w:ascii="Times New Roman" w:eastAsia="Times New Roman" w:hAnsi="Times New Roman" w:cs="Times New Roman"/>
+                <w:color w:val="000000"/>
+                <w:kern w:val="0"/>
+                <w:sz w:val="24"/>
+                <w:szCs w:val="24"/>
+                <w:lang w:val="es-ES" w:eastAsia="es-ES"/>
+                <w14:ligatures w14:val="none"/>
+              </w:rPr>
+              <w:t>órdenes.</w:t>
             </w:r>
           </w:p>
         </w:tc>
         <w:tc>
           <w:tcPr>
-            <w:tcW w:w="0" w:type="auto"/>
+            <w:tcW w:w="4962" w:type="dxa"/>
             <w:tcBorders>
               <w:top w:val="single" w:sz="4" w:space="0" w:color="000000"/>
               <w:left w:val="single" w:sz="4" w:space="0" w:color="000000"/>
@@ -236,52 +298,13 @@
               <w:bottom w:w="0" w:type="dxa"/>
               <w:right w:w="108" w:type="dxa"/>
             </w:tcMar>
-            <w:hideMark/>
           </w:tcPr>
           <w:p>
             <w:pPr>
-              <w:spacing w:after="0" w:line="240" w:lineRule="auto"/>
-              <w:ind w:left="142"/>
-              <w:jc w:val="both"/>
-              <w:rPr>
-                <w:rFonts w:ascii="Times New Roman" w:eastAsia="Times New Roman" w:hAnsi="Times New Roman" w:cs="Times New Roman"/>
-                <w:kern w:val="0"/>
-                <w:sz w:val="24"/>
-                <w:szCs w:val="24"/>
-                <w:lang w:val="es-ES" w:eastAsia="es-ES"/>
-                <w14:ligatures w14:val="none"/>
-              </w:rPr>
-            </w:pPr>
-            <w:r>
-              <w:rPr>
-                <w:rFonts w:ascii="Times New Roman" w:eastAsia="Times New Roman" w:hAnsi="Times New Roman" w:cs="Times New Roman"/>
-                <w:color w:val="000000"/>
-                <w:kern w:val="0"/>
-                <w:sz w:val="24"/>
-                <w:szCs w:val="24"/>
-                <w:lang w:val="es-ES" w:eastAsia="es-ES"/>
-                <w14:ligatures w14:val="none"/>
-              </w:rPr>
-              <w:t xml:space="preserve">4. El sistema mostrará una interfaz de asignación de mesa para un cliente con el siguiente </w:t>
-            </w:r>
-            <w:r>
-              <w:rPr>
-                <w:rFonts w:ascii="Times New Roman" w:eastAsia="Times New Roman" w:hAnsi="Times New Roman" w:cs="Times New Roman"/>
-                <w:color w:val="000000"/>
-                <w:kern w:val="0"/>
-                <w:sz w:val="24"/>
-                <w:szCs w:val="24"/>
-                <w:lang w:val="es-ES" w:eastAsia="es-ES"/>
-                <w14:ligatures w14:val="none"/>
-              </w:rPr>
-              <w:t>campo:</w:t>
-            </w:r>
-          </w:p>
-          <w:p>
-            <w:pPr>
+              <w:pStyle w:val="Prrafodelista"/>
               <w:numPr>
                 <w:ilvl w:val="0"/>
-                <w:numId w:val="5"/>
+                <w:numId w:val="20"/>
               </w:numPr>
               <w:spacing w:after="0" w:line="240" w:lineRule="auto"/>
               <w:jc w:val="both"/>
@@ -306,14 +329,15 @@
                 <w:lang w:val="es-ES" w:eastAsia="es-ES"/>
                 <w14:ligatures w14:val="none"/>
               </w:rPr>
-              <w:t>Ver todas las mesas</w:t>
+              <w:t>El sistema muestra la interfaz de Gestión de mesas y órdenes, la cual incluye los siguientes campos:</w:t>
             </w:r>
           </w:p>
           <w:p>
             <w:pPr>
+              <w:pStyle w:val="Prrafodelista"/>
               <w:numPr>
                 <w:ilvl w:val="0"/>
-                <w:numId w:val="5"/>
+                <w:numId w:val="21"/>
               </w:numPr>
               <w:spacing w:after="0" w:line="240" w:lineRule="auto"/>
               <w:jc w:val="both"/>
@@ -338,7 +362,269 @@
                 <w:lang w:val="es-ES" w:eastAsia="es-ES"/>
                 <w14:ligatures w14:val="none"/>
               </w:rPr>
-              <w:t>Asignar mesa</w:t>
+              <w:t>Las mesas con su estado y numero.</w:t>
+            </w:r>
+          </w:p>
+          <w:p>
+            <w:pPr>
+              <w:pStyle w:val="Prrafodelista"/>
+              <w:numPr>
+                <w:ilvl w:val="0"/>
+                <w:numId w:val="21"/>
+              </w:numPr>
+              <w:spacing w:after="0" w:line="240" w:lineRule="auto"/>
+              <w:jc w:val="both"/>
+              <w:textAlignment w:val="baseline"/>
+              <w:rPr>
+                <w:rFonts w:ascii="Times New Roman" w:eastAsia="Times New Roman" w:hAnsi="Times New Roman" w:cs="Times New Roman"/>
+                <w:color w:val="000000"/>
+                <w:kern w:val="0"/>
+                <w:sz w:val="24"/>
+                <w:szCs w:val="24"/>
+                <w:lang w:val="es-ES" w:eastAsia="es-ES"/>
+                <w14:ligatures w14:val="none"/>
+              </w:rPr>
+            </w:pPr>
+            <w:r>
+              <w:rPr>
+                <w:rFonts w:ascii="Times New Roman" w:eastAsia="Times New Roman" w:hAnsi="Times New Roman" w:cs="Times New Roman"/>
+                <w:color w:val="000000"/>
+                <w:kern w:val="0"/>
+                <w:sz w:val="24"/>
+                <w:szCs w:val="24"/>
+                <w:lang w:val="es-ES" w:eastAsia="es-ES"/>
+                <w14:ligatures w14:val="none"/>
+              </w:rPr>
+              <w:t>Combobox</w:t>
+            </w:r>
+            <w:r>
+              <w:rPr>
+                <w:rFonts w:ascii="Times New Roman" w:eastAsia="Times New Roman" w:hAnsi="Times New Roman" w:cs="Times New Roman"/>
+                <w:color w:val="000000"/>
+                <w:kern w:val="0"/>
+                <w:sz w:val="24"/>
+                <w:szCs w:val="24"/>
+                <w:lang w:val="es-ES" w:eastAsia="es-ES"/>
+                <w14:ligatures w14:val="none"/>
+              </w:rPr>
+              <w:t xml:space="preserve"> de estado de mesa.</w:t>
+            </w:r>
+          </w:p>
+          <w:p>
+            <w:pPr>
+              <w:pStyle w:val="Prrafodelista"/>
+              <w:numPr>
+                <w:ilvl w:val="0"/>
+                <w:numId w:val="21"/>
+              </w:numPr>
+              <w:spacing w:after="0" w:line="240" w:lineRule="auto"/>
+              <w:jc w:val="both"/>
+              <w:textAlignment w:val="baseline"/>
+              <w:rPr>
+                <w:rFonts w:ascii="Times New Roman" w:eastAsia="Times New Roman" w:hAnsi="Times New Roman" w:cs="Times New Roman"/>
+                <w:color w:val="000000"/>
+                <w:kern w:val="0"/>
+                <w:sz w:val="24"/>
+                <w:szCs w:val="24"/>
+                <w:lang w:val="es-ES" w:eastAsia="es-ES"/>
+                <w14:ligatures w14:val="none"/>
+              </w:rPr>
+            </w:pPr>
+            <w:r>
+              <w:rPr>
+                <w:rFonts w:ascii="Times New Roman" w:eastAsia="Times New Roman" w:hAnsi="Times New Roman" w:cs="Times New Roman"/>
+                <w:color w:val="000000"/>
+                <w:kern w:val="0"/>
+                <w:sz w:val="24"/>
+                <w:szCs w:val="24"/>
+                <w:lang w:val="es-ES" w:eastAsia="es-ES"/>
+                <w14:ligatures w14:val="none"/>
+              </w:rPr>
+              <w:t>Botón de cancelar</w:t>
+            </w:r>
+          </w:p>
+          <w:p>
+            <w:pPr>
+              <w:pStyle w:val="Prrafodelista"/>
+              <w:spacing w:after="0" w:line="240" w:lineRule="auto"/>
+              <w:jc w:val="both"/>
+              <w:textAlignment w:val="baseline"/>
+              <w:rPr>
+                <w:rFonts w:ascii="Times New Roman" w:eastAsia="Times New Roman" w:hAnsi="Times New Roman" w:cs="Times New Roman"/>
+                <w:color w:val="000000"/>
+                <w:kern w:val="0"/>
+                <w:sz w:val="24"/>
+                <w:szCs w:val="24"/>
+                <w:lang w:val="es-ES" w:eastAsia="es-ES"/>
+                <w14:ligatures w14:val="none"/>
+              </w:rPr>
+            </w:pPr>
+          </w:p>
+        </w:tc>
+      </w:tr>
+      <w:tr>
+        <w:trPr>
+          <w:trHeight w:val="1772"/>
+        </w:trPr>
+        <w:tc>
+          <w:tcPr>
+            <w:tcW w:w="4531" w:type="dxa"/>
+            <w:tcBorders>
+              <w:top w:val="single" w:sz="4" w:space="0" w:color="000000"/>
+              <w:left w:val="single" w:sz="4" w:space="0" w:color="000000"/>
+              <w:bottom w:val="single" w:sz="4" w:space="0" w:color="000000"/>
+              <w:right w:val="single" w:sz="4" w:space="0" w:color="000000"/>
+            </w:tcBorders>
+            <w:tcMar>
+              <w:top w:w="0" w:type="dxa"/>
+              <w:left w:w="108" w:type="dxa"/>
+              <w:bottom w:w="0" w:type="dxa"/>
+              <w:right w:w="108" w:type="dxa"/>
+            </w:tcMar>
+          </w:tcPr>
+          <w:p>
+            <w:pPr>
+              <w:pStyle w:val="Prrafodelista"/>
+              <w:numPr>
+                <w:ilvl w:val="0"/>
+                <w:numId w:val="20"/>
+              </w:numPr>
+              <w:spacing w:after="200" w:line="240" w:lineRule="auto"/>
+              <w:jc w:val="both"/>
+              <w:textAlignment w:val="baseline"/>
+              <w:rPr>
+                <w:rFonts w:ascii="Times New Roman" w:eastAsia="Times New Roman" w:hAnsi="Times New Roman" w:cs="Times New Roman"/>
+                <w:color w:val="000000"/>
+                <w:kern w:val="0"/>
+                <w:sz w:val="24"/>
+                <w:szCs w:val="24"/>
+                <w:lang w:val="es-ES" w:eastAsia="es-ES"/>
+                <w14:ligatures w14:val="none"/>
+              </w:rPr>
+            </w:pPr>
+            <w:r>
+              <w:rPr>
+                <w:rFonts w:ascii="Times New Roman" w:eastAsia="Times New Roman" w:hAnsi="Times New Roman" w:cs="Times New Roman"/>
+                <w:color w:val="000000"/>
+                <w:kern w:val="0"/>
+                <w:sz w:val="24"/>
+                <w:szCs w:val="24"/>
+                <w:lang w:val="es-ES" w:eastAsia="es-ES"/>
+                <w14:ligatures w14:val="none"/>
+              </w:rPr>
+              <w:t xml:space="preserve">El mesero selecciona </w:t>
+            </w:r>
+            <w:r>
+              <w:rPr>
+                <w:rFonts w:ascii="Times New Roman" w:eastAsia="Times New Roman" w:hAnsi="Times New Roman" w:cs="Times New Roman"/>
+                <w:color w:val="000000"/>
+                <w:kern w:val="0"/>
+                <w:sz w:val="24"/>
+                <w:szCs w:val="24"/>
+                <w:lang w:val="es-ES" w:eastAsia="es-ES"/>
+                <w14:ligatures w14:val="none"/>
+              </w:rPr>
+              <w:t>la mesa y presión el combobox de estado de mesa y selecciona el nuevo estado de la mesa (</w:t>
+            </w:r>
+            <w:r>
+              <w:rPr>
+                <w:rFonts w:ascii="Times New Roman" w:eastAsia="Times New Roman" w:hAnsi="Times New Roman" w:cs="Times New Roman"/>
+                <w:color w:val="000000"/>
+                <w:kern w:val="0"/>
+                <w:sz w:val="24"/>
+                <w:szCs w:val="24"/>
+                <w:lang w:val="es-ES" w:eastAsia="es-ES"/>
+                <w14:ligatures w14:val="none"/>
+              </w:rPr>
+              <w:t>Disponible, reservada</w:t>
+            </w:r>
+            <w:r>
+              <w:rPr>
+                <w:rFonts w:ascii="Times New Roman" w:eastAsia="Times New Roman" w:hAnsi="Times New Roman" w:cs="Times New Roman"/>
+                <w:color w:val="000000"/>
+                <w:kern w:val="0"/>
+                <w:sz w:val="24"/>
+                <w:szCs w:val="24"/>
+                <w:lang w:val="es-ES" w:eastAsia="es-ES"/>
+                <w14:ligatures w14:val="none"/>
+              </w:rPr>
+              <w:t xml:space="preserve">, </w:t>
+            </w:r>
+            <w:r>
+              <w:rPr>
+                <w:rFonts w:ascii="Times New Roman" w:eastAsia="Times New Roman" w:hAnsi="Times New Roman" w:cs="Times New Roman"/>
+                <w:color w:val="000000"/>
+                <w:kern w:val="0"/>
+                <w:sz w:val="24"/>
+                <w:szCs w:val="24"/>
+                <w:lang w:val="es-ES" w:eastAsia="es-ES"/>
+                <w14:ligatures w14:val="none"/>
+              </w:rPr>
+              <w:t>ocupada) Ocupada</w:t>
+            </w:r>
+            <w:r>
+              <w:rPr>
+                <w:rFonts w:ascii="Times New Roman" w:eastAsia="Times New Roman" w:hAnsi="Times New Roman" w:cs="Times New Roman"/>
+                <w:color w:val="000000"/>
+                <w:kern w:val="0"/>
+                <w:sz w:val="24"/>
+                <w:szCs w:val="24"/>
+                <w:lang w:val="es-ES" w:eastAsia="es-ES"/>
+                <w14:ligatures w14:val="none"/>
+              </w:rPr>
+              <w:t>.</w:t>
+            </w:r>
+            <w:bookmarkStart w:id="0" w:name="_GoBack"/>
+            <w:bookmarkEnd w:id="0"/>
+          </w:p>
+        </w:tc>
+        <w:tc>
+          <w:tcPr>
+            <w:tcW w:w="4962" w:type="dxa"/>
+            <w:tcBorders>
+              <w:top w:val="single" w:sz="4" w:space="0" w:color="000000"/>
+              <w:left w:val="single" w:sz="4" w:space="0" w:color="000000"/>
+              <w:bottom w:val="single" w:sz="4" w:space="0" w:color="000000"/>
+              <w:right w:val="single" w:sz="4" w:space="0" w:color="000000"/>
+            </w:tcBorders>
+            <w:tcMar>
+              <w:top w:w="0" w:type="dxa"/>
+              <w:left w:w="108" w:type="dxa"/>
+              <w:bottom w:w="0" w:type="dxa"/>
+              <w:right w:w="108" w:type="dxa"/>
+            </w:tcMar>
+          </w:tcPr>
+          <w:p>
+            <w:pPr>
+              <w:pStyle w:val="Prrafodelista"/>
+              <w:numPr>
+                <w:ilvl w:val="0"/>
+                <w:numId w:val="20"/>
+              </w:numPr>
+              <w:spacing w:after="0" w:line="240" w:lineRule="auto"/>
+              <w:jc w:val="both"/>
+              <w:textAlignment w:val="baseline"/>
+              <w:rPr>
+                <w:rFonts w:ascii="Times New Roman" w:eastAsia="Times New Roman" w:hAnsi="Times New Roman" w:cs="Times New Roman"/>
+                <w:color w:val="000000"/>
+                <w:kern w:val="0"/>
+                <w:sz w:val="24"/>
+                <w:szCs w:val="24"/>
+                <w:lang w:val="es-ES" w:eastAsia="es-ES"/>
+                <w14:ligatures w14:val="none"/>
+              </w:rPr>
+            </w:pPr>
+            <w:r>
+              <w:rPr>
+                <w:rFonts w:ascii="Times New Roman" w:eastAsia="Times New Roman" w:hAnsi="Times New Roman" w:cs="Times New Roman"/>
+                <w:color w:val="000000"/>
+                <w:kern w:val="0"/>
+                <w:sz w:val="24"/>
+                <w:szCs w:val="24"/>
+                <w:lang w:val="es-ES" w:eastAsia="es-ES"/>
+                <w14:ligatures w14:val="none"/>
+              </w:rPr>
+              <w:t>El sistema registra el nuevo estado de la mesa y emite un mensaje de confirmación. “El estado de la mesa se ha actualizado correctamente.</w:t>
             </w:r>
           </w:p>
         </w:tc>
@@ -356,7 +642,7 @@
 </file>
 
 <file path=word/numbering.xml><?xml version="1.0" encoding="utf-8"?>
-<w:numbering xmlns:wpc="http://schemas.microsoft.com/office/word/2010/wordprocessingCanvas" xmlns:cx="http://schemas.microsoft.com/office/drawing/2014/chartex" xmlns:cx1="http://schemas.microsoft.com/office/drawing/2015/9/8/chartex" xmlns:cx2="http://schemas.microsoft.com/office/drawing/2015/10/21/chartex" xmlns:cx3="http://schemas.microsoft.com/office/drawing/2016/5/9/chartex" xmlns:cx4="http://schemas.microsoft.com/office/drawing/2016/5/10/chartex" xmlns:cx5="http://schemas.microsoft.com/office/drawing/2016/5/11/chartex" xmlns:cx6="http://schemas.microsoft.com/office/drawing/2016/5/12/chartex" xmlns:cx7="http://schemas.microsoft.com/office/drawing/2016/5/13/chartex" xmlns:cx8="http://schemas.microsoft.com/office/drawing/2016/5/14/chartex" xmlns:mc="http://schemas.openxmlformats.org/markup-compatibility/2006" xmlns:aink="http://schemas.microsoft.com/office/drawing/2016/ink" xmlns:am3d="http://schemas.microsoft.com/office/drawing/2017/model3d" xmlns:o="urn:schemas-microsoft-com:office:office" xmlns:oel="http://schemas.microsoft.com/office/2019/extlst" xmlns:r="http://schemas.openxmlformats.org/officeDocument/2006/relationships" xmlns:m="http://schemas.openxmlformats.org/officeDocument/2006/math" xmlns:v="urn:schemas-microsoft-com:vml" xmlns:wp14="http://schemas.microsoft.com/office/word/2010/wordprocessingDrawing" xmlns:wp="http://schemas.openxmlformats.org/drawingml/2006/wordprocessingDrawing" xmlns:w10="urn:schemas-microsoft-com:office:word" xmlns:w="http://schemas.openxmlformats.org/wordprocessingml/2006/main" xmlns:w14="http://schemas.microsoft.com/office/word/2010/wordml" xmlns:w15="http://schemas.microsoft.com/office/word/2012/wordml" xmlns:w16cex="http://schemas.microsoft.com/office/word/2018/wordml/cex" xmlns:w16cid="http://schemas.microsoft.com/office/word/2016/wordml/cid" xmlns:w16="http://schemas.microsoft.com/office/word/2018/wordml" xmlns:w16sdtdh="http://schemas.microsoft.com/office/word/2020/wordml/sdtdatahash" xmlns:w16se="http://schemas.microsoft.com/office/word/2015/wordml/symex" xmlns:wpg="http://schemas.microsoft.com/office/word/2010/wordprocessingGroup" xmlns:wpi="http://schemas.microsoft.com/office/word/2010/wordprocessingInk" xmlns:wne="http://schemas.microsoft.com/office/word/2006/wordml" xmlns:wps="http://schemas.microsoft.com/office/word/2010/wordprocessingShape" mc:Ignorable="w14 w15 w16se w16cid w16 w16cex w16sdtdh wp14">
+<w:numbering xmlns:wpc="http://schemas.microsoft.com/office/word/2010/wordprocessingCanvas" xmlns:cx="http://schemas.microsoft.com/office/drawing/2014/chartex" xmlns:cx1="http://schemas.microsoft.com/office/drawing/2015/9/8/chartex" xmlns:cx2="http://schemas.microsoft.com/office/drawing/2015/10/21/chartex" xmlns:cx3="http://schemas.microsoft.com/office/drawing/2016/5/9/chartex" xmlns:cx4="http://schemas.microsoft.com/office/drawing/2016/5/10/chartex" xmlns:cx5="http://schemas.microsoft.com/office/drawing/2016/5/11/chartex" xmlns:cx6="http://schemas.microsoft.com/office/drawing/2016/5/12/chartex" xmlns:cx7="http://schemas.microsoft.com/office/drawing/2016/5/13/chartex" xmlns:cx8="http://schemas.microsoft.com/office/drawing/2016/5/14/chartex" xmlns:mc="http://schemas.openxmlformats.org/markup-compatibility/2006" xmlns:aink="http://schemas.microsoft.com/office/drawing/2016/ink" xmlns:am3d="http://schemas.microsoft.com/office/drawing/2017/model3d" xmlns:o="urn:schemas-microsoft-com:office:office" xmlns:r="http://schemas.openxmlformats.org/officeDocument/2006/relationships" xmlns:m="http://schemas.openxmlformats.org/officeDocument/2006/math" xmlns:v="urn:schemas-microsoft-com:vml" xmlns:wp14="http://schemas.microsoft.com/office/word/2010/wordprocessingDrawing" xmlns:wp="http://schemas.openxmlformats.org/drawingml/2006/wordprocessingDrawing" xmlns:w10="urn:schemas-microsoft-com:office:word" xmlns:w="http://schemas.openxmlformats.org/wordprocessingml/2006/main" xmlns:w14="http://schemas.microsoft.com/office/word/2010/wordml" xmlns:w15="http://schemas.microsoft.com/office/word/2012/wordml" xmlns:w16cid="http://schemas.microsoft.com/office/word/2016/wordml/cid" xmlns:w16se="http://schemas.microsoft.com/office/word/2015/wordml/symex" xmlns:wpg="http://schemas.microsoft.com/office/word/2010/wordprocessingGroup" xmlns:wpi="http://schemas.microsoft.com/office/word/2010/wordprocessingInk" xmlns:wne="http://schemas.microsoft.com/office/word/2006/wordml" xmlns:wps="http://schemas.microsoft.com/office/word/2010/wordprocessingShape" mc:Ignorable="w14 w15 w16se w16cid wp14">
   <w:abstractNum w:abstractNumId="0" w15:restartNumberingAfterBreak="0">
     <w:nsid w:val="000D2A28"/>
     <w:multiLevelType w:val="multilevel"/>
@@ -769,6 +1055,208 @@
     </w:lvl>
   </w:abstractNum>
   <w:abstractNum w:abstractNumId="3" w15:restartNumberingAfterBreak="0">
+    <w:nsid w:val="102A46BA"/>
+    <w:multiLevelType w:val="hybridMultilevel"/>
+    <w:tmpl w:val="05FA9FEC"/>
+    <w:lvl w:ilvl="0" w:tplc="280A0005">
+      <w:start w:val="1"/>
+      <w:numFmt w:val="bullet"/>
+      <w:lvlText w:val=""/>
+      <w:lvlJc w:val="left"/>
+      <w:pPr>
+        <w:ind w:left="720" w:hanging="360"/>
+      </w:pPr>
+      <w:rPr>
+        <w:rFonts w:ascii="Wingdings" w:hAnsi="Wingdings" w:hint="default"/>
+      </w:rPr>
+    </w:lvl>
+    <w:lvl w:ilvl="1" w:tplc="280A0003" w:tentative="1">
+      <w:start w:val="1"/>
+      <w:numFmt w:val="bullet"/>
+      <w:lvlText w:val="o"/>
+      <w:lvlJc w:val="left"/>
+      <w:pPr>
+        <w:ind w:left="1440" w:hanging="360"/>
+      </w:pPr>
+      <w:rPr>
+        <w:rFonts w:ascii="Courier New" w:hAnsi="Courier New" w:cs="Courier New" w:hint="default"/>
+      </w:rPr>
+    </w:lvl>
+    <w:lvl w:ilvl="2" w:tplc="280A0005" w:tentative="1">
+      <w:start w:val="1"/>
+      <w:numFmt w:val="bullet"/>
+      <w:lvlText w:val=""/>
+      <w:lvlJc w:val="left"/>
+      <w:pPr>
+        <w:ind w:left="2160" w:hanging="360"/>
+      </w:pPr>
+      <w:rPr>
+        <w:rFonts w:ascii="Wingdings" w:hAnsi="Wingdings" w:hint="default"/>
+      </w:rPr>
+    </w:lvl>
+    <w:lvl w:ilvl="3" w:tplc="280A0001" w:tentative="1">
+      <w:start w:val="1"/>
+      <w:numFmt w:val="bullet"/>
+      <w:lvlText w:val=""/>
+      <w:lvlJc w:val="left"/>
+      <w:pPr>
+        <w:ind w:left="2880" w:hanging="360"/>
+      </w:pPr>
+      <w:rPr>
+        <w:rFonts w:ascii="Symbol" w:hAnsi="Symbol" w:hint="default"/>
+      </w:rPr>
+    </w:lvl>
+    <w:lvl w:ilvl="4" w:tplc="280A0003" w:tentative="1">
+      <w:start w:val="1"/>
+      <w:numFmt w:val="bullet"/>
+      <w:lvlText w:val="o"/>
+      <w:lvlJc w:val="left"/>
+      <w:pPr>
+        <w:ind w:left="3600" w:hanging="360"/>
+      </w:pPr>
+      <w:rPr>
+        <w:rFonts w:ascii="Courier New" w:hAnsi="Courier New" w:cs="Courier New" w:hint="default"/>
+      </w:rPr>
+    </w:lvl>
+    <w:lvl w:ilvl="5" w:tplc="280A0005" w:tentative="1">
+      <w:start w:val="1"/>
+      <w:numFmt w:val="bullet"/>
+      <w:lvlText w:val=""/>
+      <w:lvlJc w:val="left"/>
+      <w:pPr>
+        <w:ind w:left="4320" w:hanging="360"/>
+      </w:pPr>
+      <w:rPr>
+        <w:rFonts w:ascii="Wingdings" w:hAnsi="Wingdings" w:hint="default"/>
+      </w:rPr>
+    </w:lvl>
+    <w:lvl w:ilvl="6" w:tplc="280A0001" w:tentative="1">
+      <w:start w:val="1"/>
+      <w:numFmt w:val="bullet"/>
+      <w:lvlText w:val=""/>
+      <w:lvlJc w:val="left"/>
+      <w:pPr>
+        <w:ind w:left="5040" w:hanging="360"/>
+      </w:pPr>
+      <w:rPr>
+        <w:rFonts w:ascii="Symbol" w:hAnsi="Symbol" w:hint="default"/>
+      </w:rPr>
+    </w:lvl>
+    <w:lvl w:ilvl="7" w:tplc="280A0003" w:tentative="1">
+      <w:start w:val="1"/>
+      <w:numFmt w:val="bullet"/>
+      <w:lvlText w:val="o"/>
+      <w:lvlJc w:val="left"/>
+      <w:pPr>
+        <w:ind w:left="5760" w:hanging="360"/>
+      </w:pPr>
+      <w:rPr>
+        <w:rFonts w:ascii="Courier New" w:hAnsi="Courier New" w:cs="Courier New" w:hint="default"/>
+      </w:rPr>
+    </w:lvl>
+    <w:lvl w:ilvl="8" w:tplc="280A0005" w:tentative="1">
+      <w:start w:val="1"/>
+      <w:numFmt w:val="bullet"/>
+      <w:lvlText w:val=""/>
+      <w:lvlJc w:val="left"/>
+      <w:pPr>
+        <w:ind w:left="6480" w:hanging="360"/>
+      </w:pPr>
+      <w:rPr>
+        <w:rFonts w:ascii="Wingdings" w:hAnsi="Wingdings" w:hint="default"/>
+      </w:rPr>
+    </w:lvl>
+  </w:abstractNum>
+  <w:abstractNum w:abstractNumId="4" w15:restartNumberingAfterBreak="0">
+    <w:nsid w:val="121972E0"/>
+    <w:multiLevelType w:val="hybridMultilevel"/>
+    <w:tmpl w:val="94FAD0D6"/>
+    <w:lvl w:ilvl="0" w:tplc="280A000F">
+      <w:start w:val="1"/>
+      <w:numFmt w:val="decimal"/>
+      <w:lvlText w:val="%1."/>
+      <w:lvlJc w:val="left"/>
+      <w:pPr>
+        <w:ind w:left="720" w:hanging="360"/>
+      </w:pPr>
+      <w:rPr>
+        <w:rFonts w:hint="default"/>
+      </w:rPr>
+    </w:lvl>
+    <w:lvl w:ilvl="1" w:tplc="280A0019" w:tentative="1">
+      <w:start w:val="1"/>
+      <w:numFmt w:val="lowerLetter"/>
+      <w:lvlText w:val="%2."/>
+      <w:lvlJc w:val="left"/>
+      <w:pPr>
+        <w:ind w:left="1440" w:hanging="360"/>
+      </w:pPr>
+    </w:lvl>
+    <w:lvl w:ilvl="2" w:tplc="280A001B" w:tentative="1">
+      <w:start w:val="1"/>
+      <w:numFmt w:val="lowerRoman"/>
+      <w:lvlText w:val="%3."/>
+      <w:lvlJc w:val="right"/>
+      <w:pPr>
+        <w:ind w:left="2160" w:hanging="180"/>
+      </w:pPr>
+    </w:lvl>
+    <w:lvl w:ilvl="3" w:tplc="280A000F" w:tentative="1">
+      <w:start w:val="1"/>
+      <w:numFmt w:val="decimal"/>
+      <w:lvlText w:val="%4."/>
+      <w:lvlJc w:val="left"/>
+      <w:pPr>
+        <w:ind w:left="2880" w:hanging="360"/>
+      </w:pPr>
+    </w:lvl>
+    <w:lvl w:ilvl="4" w:tplc="280A0019" w:tentative="1">
+      <w:start w:val="1"/>
+      <w:numFmt w:val="lowerLetter"/>
+      <w:lvlText w:val="%5."/>
+      <w:lvlJc w:val="left"/>
+      <w:pPr>
+        <w:ind w:left="3600" w:hanging="360"/>
+      </w:pPr>
+    </w:lvl>
+    <w:lvl w:ilvl="5" w:tplc="280A001B" w:tentative="1">
+      <w:start w:val="1"/>
+      <w:numFmt w:val="lowerRoman"/>
+      <w:lvlText w:val="%6."/>
+      <w:lvlJc w:val="right"/>
+      <w:pPr>
+        <w:ind w:left="4320" w:hanging="180"/>
+      </w:pPr>
+    </w:lvl>
+    <w:lvl w:ilvl="6" w:tplc="280A000F" w:tentative="1">
+      <w:start w:val="1"/>
+      <w:numFmt w:val="decimal"/>
+      <w:lvlText w:val="%7."/>
+      <w:lvlJc w:val="left"/>
+      <w:pPr>
+        <w:ind w:left="5040" w:hanging="360"/>
+      </w:pPr>
+    </w:lvl>
+    <w:lvl w:ilvl="7" w:tplc="280A0019" w:tentative="1">
+      <w:start w:val="1"/>
+      <w:numFmt w:val="lowerLetter"/>
+      <w:lvlText w:val="%8."/>
+      <w:lvlJc w:val="left"/>
+      <w:pPr>
+        <w:ind w:left="5760" w:hanging="360"/>
+      </w:pPr>
+    </w:lvl>
+    <w:lvl w:ilvl="8" w:tplc="280A001B" w:tentative="1">
+      <w:start w:val="1"/>
+      <w:numFmt w:val="lowerRoman"/>
+      <w:lvlText w:val="%9."/>
+      <w:lvlJc w:val="right"/>
+      <w:pPr>
+        <w:ind w:left="6480" w:hanging="180"/>
+      </w:pPr>
+    </w:lvl>
+  </w:abstractNum>
+  <w:abstractNum w:abstractNumId="5" w15:restartNumberingAfterBreak="0">
     <w:nsid w:val="13BA04A5"/>
     <w:multiLevelType w:val="multilevel"/>
     <w:tmpl w:val="E00265E8"/>
@@ -917,7 +1405,7 @@
       </w:rPr>
     </w:lvl>
   </w:abstractNum>
-  <w:abstractNum w:abstractNumId="4" w15:restartNumberingAfterBreak="0">
+  <w:abstractNum w:abstractNumId="6" w15:restartNumberingAfterBreak="0">
     <w:nsid w:val="1D144A48"/>
     <w:multiLevelType w:val="multilevel"/>
     <w:tmpl w:val="ECA4CDC6"/>
@@ -1066,7 +1554,7 @@
       </w:rPr>
     </w:lvl>
   </w:abstractNum>
-  <w:abstractNum w:abstractNumId="5" w15:restartNumberingAfterBreak="0">
+  <w:abstractNum w:abstractNumId="7" w15:restartNumberingAfterBreak="0">
     <w:nsid w:val="1DFB52EB"/>
     <w:multiLevelType w:val="multilevel"/>
     <w:tmpl w:val="7A128C52"/>
@@ -1215,7 +1703,7 @@
       </w:rPr>
     </w:lvl>
   </w:abstractNum>
-  <w:abstractNum w:abstractNumId="6" w15:restartNumberingAfterBreak="0">
+  <w:abstractNum w:abstractNumId="8" w15:restartNumberingAfterBreak="0">
     <w:nsid w:val="2D6E1940"/>
     <w:multiLevelType w:val="multilevel"/>
     <w:tmpl w:val="C3DA3B46"/>
@@ -1364,7 +1852,7 @@
       </w:rPr>
     </w:lvl>
   </w:abstractNum>
-  <w:abstractNum w:abstractNumId="7" w15:restartNumberingAfterBreak="0">
+  <w:abstractNum w:abstractNumId="9" w15:restartNumberingAfterBreak="0">
     <w:nsid w:val="2F6C7DD1"/>
     <w:multiLevelType w:val="multilevel"/>
     <w:tmpl w:val="057CC340"/>
@@ -1513,7 +2001,7 @@
       </w:rPr>
     </w:lvl>
   </w:abstractNum>
-  <w:abstractNum w:abstractNumId="8" w15:restartNumberingAfterBreak="0">
+  <w:abstractNum w:abstractNumId="10" w15:restartNumberingAfterBreak="0">
     <w:nsid w:val="39F23B84"/>
     <w:multiLevelType w:val="multilevel"/>
     <w:tmpl w:val="CB981424"/>
@@ -1662,7 +2150,7 @@
       </w:rPr>
     </w:lvl>
   </w:abstractNum>
-  <w:abstractNum w:abstractNumId="9" w15:restartNumberingAfterBreak="0">
+  <w:abstractNum w:abstractNumId="11" w15:restartNumberingAfterBreak="0">
     <w:nsid w:val="3E811322"/>
     <w:multiLevelType w:val="multilevel"/>
     <w:tmpl w:val="77A8C77A"/>
@@ -1811,7 +2299,7 @@
       </w:rPr>
     </w:lvl>
   </w:abstractNum>
-  <w:abstractNum w:abstractNumId="10" w15:restartNumberingAfterBreak="0">
+  <w:abstractNum w:abstractNumId="12" w15:restartNumberingAfterBreak="0">
     <w:nsid w:val="4BF1228B"/>
     <w:multiLevelType w:val="multilevel"/>
     <w:tmpl w:val="E20680C0"/>
@@ -1960,7 +2448,7 @@
       </w:rPr>
     </w:lvl>
   </w:abstractNum>
-  <w:abstractNum w:abstractNumId="11" w15:restartNumberingAfterBreak="0">
+  <w:abstractNum w:abstractNumId="13" w15:restartNumberingAfterBreak="0">
     <w:nsid w:val="55F0129A"/>
     <w:multiLevelType w:val="multilevel"/>
     <w:tmpl w:val="C744EF6A"/>
@@ -2109,7 +2597,7 @@
       </w:rPr>
     </w:lvl>
   </w:abstractNum>
-  <w:abstractNum w:abstractNumId="12" w15:restartNumberingAfterBreak="0">
+  <w:abstractNum w:abstractNumId="14" w15:restartNumberingAfterBreak="0">
     <w:nsid w:val="5CF325C5"/>
     <w:multiLevelType w:val="multilevel"/>
     <w:tmpl w:val="7B886DF8"/>
@@ -2222,7 +2710,7 @@
       </w:pPr>
     </w:lvl>
   </w:abstractNum>
-  <w:abstractNum w:abstractNumId="13" w15:restartNumberingAfterBreak="0">
+  <w:abstractNum w:abstractNumId="15" w15:restartNumberingAfterBreak="0">
     <w:nsid w:val="6EE51A43"/>
     <w:multiLevelType w:val="multilevel"/>
     <w:tmpl w:val="61989800"/>
@@ -2335,7 +2823,7 @@
       </w:pPr>
     </w:lvl>
   </w:abstractNum>
-  <w:abstractNum w:abstractNumId="14" w15:restartNumberingAfterBreak="0">
+  <w:abstractNum w:abstractNumId="16" w15:restartNumberingAfterBreak="0">
     <w:nsid w:val="73E67E57"/>
     <w:multiLevelType w:val="multilevel"/>
     <w:tmpl w:val="22941368"/>
@@ -2484,7 +2972,7 @@
       </w:rPr>
     </w:lvl>
   </w:abstractNum>
-  <w:abstractNum w:abstractNumId="15" w15:restartNumberingAfterBreak="0">
+  <w:abstractNum w:abstractNumId="17" w15:restartNumberingAfterBreak="0">
     <w:nsid w:val="7785742D"/>
     <w:multiLevelType w:val="multilevel"/>
     <w:tmpl w:val="8116863C"/>
@@ -2633,7 +3121,7 @@
       </w:rPr>
     </w:lvl>
   </w:abstractNum>
-  <w:abstractNum w:abstractNumId="16" w15:restartNumberingAfterBreak="0">
+  <w:abstractNum w:abstractNumId="18" w15:restartNumberingAfterBreak="0">
     <w:nsid w:val="7A706F3F"/>
     <w:multiLevelType w:val="multilevel"/>
     <w:tmpl w:val="4D10D170"/>
@@ -2782,7 +3270,7 @@
       </w:rPr>
     </w:lvl>
   </w:abstractNum>
-  <w:abstractNum w:abstractNumId="17" w15:restartNumberingAfterBreak="0">
+  <w:abstractNum w:abstractNumId="19" w15:restartNumberingAfterBreak="0">
     <w:nsid w:val="7B5A72E7"/>
     <w:multiLevelType w:val="multilevel"/>
     <w:tmpl w:val="9FCA7D0C"/>
@@ -2931,7 +3419,7 @@
       </w:rPr>
     </w:lvl>
   </w:abstractNum>
-  <w:abstractNum w:abstractNumId="18" w15:restartNumberingAfterBreak="0">
+  <w:abstractNum w:abstractNumId="20" w15:restartNumberingAfterBreak="0">
     <w:nsid w:val="7F9251CD"/>
     <w:multiLevelType w:val="multilevel"/>
     <w:tmpl w:val="E9700EB2"/>
@@ -3080,10 +3568,10 @@
       </w:rPr>
     </w:lvl>
   </w:abstractNum>
-  <w:num w:numId="1" w16cid:durableId="1812864488">
-    <w:abstractNumId w:val="13"/>
+  <w:num w:numId="1">
+    <w:abstractNumId w:val="15"/>
   </w:num>
-  <w:num w:numId="2" w16cid:durableId="2002390051">
+  <w:num w:numId="2">
     <w:abstractNumId w:val="2"/>
     <w:lvlOverride w:ilvl="0">
       <w:lvl w:ilvl="0">
@@ -3093,11 +3581,11 @@
       </w:lvl>
     </w:lvlOverride>
   </w:num>
-  <w:num w:numId="3" w16cid:durableId="1694377881">
-    <w:abstractNumId w:val="3"/>
+  <w:num w:numId="3">
+    <w:abstractNumId w:val="5"/>
   </w:num>
-  <w:num w:numId="4" w16cid:durableId="875704015">
-    <w:abstractNumId w:val="12"/>
+  <w:num w:numId="4">
+    <w:abstractNumId w:val="14"/>
     <w:lvlOverride w:ilvl="0">
       <w:lvl w:ilvl="0">
         <w:numFmt w:val="decimal"/>
@@ -3106,56 +3594,62 @@
       </w:lvl>
     </w:lvlOverride>
   </w:num>
-  <w:num w:numId="5" w16cid:durableId="2045279979">
+  <w:num w:numId="5">
+    <w:abstractNumId w:val="10"/>
+  </w:num>
+  <w:num w:numId="6">
+    <w:abstractNumId w:val="12"/>
+  </w:num>
+  <w:num w:numId="7">
     <w:abstractNumId w:val="8"/>
   </w:num>
-  <w:num w:numId="6" w16cid:durableId="1574310446">
-    <w:abstractNumId w:val="10"/>
+  <w:num w:numId="8">
+    <w:abstractNumId w:val="19"/>
   </w:num>
-  <w:num w:numId="7" w16cid:durableId="954020776">
+  <w:num w:numId="9">
+    <w:abstractNumId w:val="20"/>
+  </w:num>
+  <w:num w:numId="10">
+    <w:abstractNumId w:val="1"/>
+  </w:num>
+  <w:num w:numId="11">
+    <w:abstractNumId w:val="18"/>
+  </w:num>
+  <w:num w:numId="12">
+    <w:abstractNumId w:val="9"/>
+  </w:num>
+  <w:num w:numId="13">
+    <w:abstractNumId w:val="0"/>
+  </w:num>
+  <w:num w:numId="14">
+    <w:abstractNumId w:val="11"/>
+  </w:num>
+  <w:num w:numId="15">
+    <w:abstractNumId w:val="13"/>
+  </w:num>
+  <w:num w:numId="16">
     <w:abstractNumId w:val="6"/>
   </w:num>
-  <w:num w:numId="8" w16cid:durableId="1244803518">
+  <w:num w:numId="17">
+    <w:abstractNumId w:val="7"/>
+  </w:num>
+  <w:num w:numId="18">
+    <w:abstractNumId w:val="16"/>
+  </w:num>
+  <w:num w:numId="19">
     <w:abstractNumId w:val="17"/>
   </w:num>
-  <w:num w:numId="9" w16cid:durableId="556162944">
-    <w:abstractNumId w:val="18"/>
-  </w:num>
-  <w:num w:numId="10" w16cid:durableId="460878625">
-    <w:abstractNumId w:val="1"/>
-  </w:num>
-  <w:num w:numId="11" w16cid:durableId="608779252">
-    <w:abstractNumId w:val="16"/>
-  </w:num>
-  <w:num w:numId="12" w16cid:durableId="165874397">
-    <w:abstractNumId w:val="7"/>
-  </w:num>
-  <w:num w:numId="13" w16cid:durableId="322587941">
-    <w:abstractNumId w:val="0"/>
-  </w:num>
-  <w:num w:numId="14" w16cid:durableId="405036243">
-    <w:abstractNumId w:val="9"/>
-  </w:num>
-  <w:num w:numId="15" w16cid:durableId="625626914">
-    <w:abstractNumId w:val="11"/>
-  </w:num>
-  <w:num w:numId="16" w16cid:durableId="1816754584">
+  <w:num w:numId="20">
     <w:abstractNumId w:val="4"/>
   </w:num>
-  <w:num w:numId="17" w16cid:durableId="1134786177">
-    <w:abstractNumId w:val="5"/>
-  </w:num>
-  <w:num w:numId="18" w16cid:durableId="1883590330">
-    <w:abstractNumId w:val="14"/>
-  </w:num>
-  <w:num w:numId="19" w16cid:durableId="454831773">
-    <w:abstractNumId w:val="15"/>
+  <w:num w:numId="21">
+    <w:abstractNumId w:val="3"/>
   </w:num>
 </w:numbering>
 </file>
 
 <file path=word/styles.xml><?xml version="1.0" encoding="utf-8"?>
-<w:styles xmlns:mc="http://schemas.openxmlformats.org/markup-compatibility/2006" xmlns:r="http://schemas.openxmlformats.org/officeDocument/2006/relationships" xmlns:w="http://schemas.openxmlformats.org/wordprocessingml/2006/main" xmlns:w14="http://schemas.microsoft.com/office/word/2010/wordml" xmlns:w15="http://schemas.microsoft.com/office/word/2012/wordml" xmlns:w16cex="http://schemas.microsoft.com/office/word/2018/wordml/cex" xmlns:w16cid="http://schemas.microsoft.com/office/word/2016/wordml/cid" xmlns:w16="http://schemas.microsoft.com/office/word/2018/wordml" xmlns:w16sdtdh="http://schemas.microsoft.com/office/word/2020/wordml/sdtdatahash" xmlns:w16se="http://schemas.microsoft.com/office/word/2015/wordml/symex" mc:Ignorable="w14 w15 w16se w16cid w16 w16cex w16sdtdh">
+<w:styles xmlns:mc="http://schemas.openxmlformats.org/markup-compatibility/2006" xmlns:r="http://schemas.openxmlformats.org/officeDocument/2006/relationships" xmlns:w="http://schemas.openxmlformats.org/wordprocessingml/2006/main" xmlns:w14="http://schemas.microsoft.com/office/word/2010/wordml" xmlns:w15="http://schemas.microsoft.com/office/word/2012/wordml" xmlns:w16cid="http://schemas.microsoft.com/office/word/2016/wordml/cid" xmlns:w16se="http://schemas.microsoft.com/office/word/2015/wordml/symex" mc:Ignorable="w14 w15 w16se w16cid">
   <w:docDefaults>
     <w:rPrDefault>
       <w:rPr>
@@ -3173,7 +3667,7 @@
       </w:pPr>
     </w:pPrDefault>
   </w:docDefaults>
-  <w:latentStyles w:defLockedState="0" w:defUIPriority="99" w:defSemiHidden="0" w:defUnhideWhenUsed="0" w:defQFormat="0" w:count="376">
+  <w:latentStyles w:defLockedState="0" w:defUIPriority="99" w:defSemiHidden="0" w:defUnhideWhenUsed="0" w:defQFormat="0" w:count="375">
     <w:lsdException w:name="Normal" w:uiPriority="0" w:qFormat="1"/>
     <w:lsdException w:name="heading 1" w:uiPriority="9" w:qFormat="1"/>
     <w:lsdException w:name="heading 2" w:semiHidden="1" w:uiPriority="9" w:unhideWhenUsed="1" w:qFormat="1"/>
@@ -3549,7 +4043,6 @@
     <w:lsdException w:name="Smart Hyperlink" w:semiHidden="1" w:unhideWhenUsed="1"/>
     <w:lsdException w:name="Hashtag" w:semiHidden="1" w:unhideWhenUsed="1"/>
     <w:lsdException w:name="Unresolved Mention" w:semiHidden="1" w:unhideWhenUsed="1"/>
-    <w:lsdException w:name="Smart Link" w:semiHidden="1" w:unhideWhenUsed="1"/>
   </w:latentStyles>
   <w:style w:type="paragraph" w:default="1" w:styleId="Normal">
     <w:name w:val="Normal"/>
@@ -3600,6 +4093,17 @@
       <w:lang w:val="es-ES" w:eastAsia="es-ES"/>
       <w14:ligatures w14:val="none"/>
     </w:rPr>
+  </w:style>
+  <w:style w:type="paragraph" w:styleId="Prrafodelista">
+    <w:name w:val="List Paragraph"/>
+    <w:basedOn w:val="Normal"/>
+    <w:uiPriority w:val="34"/>
+    <w:qFormat/>
+    <w:rsid w:val="00EA21B4"/>
+    <w:pPr>
+      <w:ind w:left="720"/>
+      <w:contextualSpacing/>
+    </w:pPr>
   </w:style>
 </w:styles>
 </file>

</xml_diff>